<commit_message>
Diagrams, documentation, and Dashboard work
</commit_message>
<xml_diff>
--- a/CPH Documents/API Documents/CPH API.docx
+++ b/CPH Documents/API Documents/CPH API.docx
@@ -3992,68 +3992,57 @@
         <w:pStyle w:val="Heading3"/>
       </w:pPr>
       <w:r>
-        <w:t>Create Region</w:t>
-      </w:r>
-      <w:bookmarkEnd w:id="17"/>
-    </w:p>
-    <w:p>
-      <w:pPr>
-        <w:spacing w:after="40"/>
-      </w:pPr>
+        <w:t>CSV Year Duplicate Check</w:t>
+      </w:r>
+    </w:p>
+    <w:p>
       <w:r>
         <w:t xml:space="preserve">Path: </w:t>
       </w:r>
       <w:r>
         <w:rPr>
-          <w:rFonts w:ascii="Consolas" w:hAnsi="Consolas"/>
+          <w:rStyle w:val="PathChar"/>
+        </w:rPr>
+        <w:t>/Dashboard/</w:t>
+      </w:r>
+      <w:proofErr w:type="spellStart"/>
+      <w:r>
+        <w:rPr>
+          <w:rStyle w:val="PathChar"/>
+        </w:rPr>
+        <w:t>CSVYearDuplicateCheck</w:t>
+      </w:r>
+      <w:proofErr w:type="spellEnd"/>
+    </w:p>
+    <w:p>
+      <w:pPr>
+        <w:rPr>
           <w:b/>
           <w:bCs/>
-          <w:color w:val="00B0F0"/>
+          <w:i/>
+          <w:iCs/>
         </w:rPr>
-        <w:t>/Das</w:t>
+      </w:pPr>
+      <w:r>
+        <w:t xml:space="preserve">Checks the CSV year with the current files in the directory. If the directory has the year being uploaded this method will return </w:t>
       </w:r>
       <w:r>
         <w:rPr>
-          <w:rFonts w:ascii="Consolas" w:hAnsi="Consolas"/>
           <w:b/>
           <w:bCs/>
-          <w:color w:val="00B0F0"/>
+          <w:i/>
+          <w:iCs/>
         </w:rPr>
-        <w:t>h</w:t>
+        <w:t>true</w:t>
       </w:r>
       <w:r>
         <w:rPr>
-          <w:rFonts w:ascii="Consolas" w:hAnsi="Consolas"/>
           <w:b/>
           <w:bCs/>
-          <w:color w:val="00B0F0"/>
+          <w:i/>
+          <w:iCs/>
         </w:rPr>
-        <w:t>board/</w:t>
-      </w:r>
-      <w:proofErr w:type="spellStart"/>
-      <w:r>
-        <w:rPr>
-          <w:rFonts w:ascii="Consolas" w:hAnsi="Consolas"/>
-          <w:b/>
-          <w:bCs/>
-          <w:color w:val="00B0F0"/>
-        </w:rPr>
-        <w:t>createregion</w:t>
-      </w:r>
-      <w:proofErr w:type="spellEnd"/>
-    </w:p>
-    <w:p>
-      <w:pPr>
-        <w:spacing w:after="80"/>
-      </w:pPr>
-      <w:r>
-        <w:t xml:space="preserve">Displays a page for the user to create a custom region defined of </w:t>
-      </w:r>
-      <w:r>
-        <w:t xml:space="preserve">related </w:t>
-      </w:r>
-      <w:r>
-        <w:t xml:space="preserve">counties. </w:t>
+        <w:t xml:space="preserve">. </w:t>
       </w:r>
     </w:p>
     <w:tbl>
@@ -4209,6 +4198,762 @@
           </w:tcPr>
           <w:p>
             <w:r>
+              <w:t>N/A</w:t>
+            </w:r>
+          </w:p>
+        </w:tc>
+        <w:tc>
+          <w:tcPr>
+            <w:tcW w:w="1350" w:type="dxa"/>
+          </w:tcPr>
+          <w:p>
+            <w:proofErr w:type="spellStart"/>
+            <w:r>
+              <w:t>csvYear</w:t>
+            </w:r>
+            <w:proofErr w:type="spellEnd"/>
+          </w:p>
+        </w:tc>
+        <w:tc>
+          <w:tcPr>
+            <w:tcW w:w="1980" w:type="dxa"/>
+          </w:tcPr>
+          <w:p>
+            <w:proofErr w:type="spellStart"/>
+            <w:r>
+              <w:t>IFormFile</w:t>
+            </w:r>
+            <w:proofErr w:type="spellEnd"/>
+          </w:p>
+        </w:tc>
+        <w:tc>
+          <w:tcPr>
+            <w:tcW w:w="1530" w:type="dxa"/>
+          </w:tcPr>
+          <w:p>
+            <w:r>
+              <w:t>View</w:t>
+            </w:r>
+            <w:r>
+              <w:t>(bool)</w:t>
+            </w:r>
+          </w:p>
+        </w:tc>
+        <w:tc>
+          <w:tcPr>
+            <w:tcW w:w="1530" w:type="dxa"/>
+          </w:tcPr>
+          <w:p>
+            <w:proofErr w:type="spellStart"/>
+            <w:r>
+              <w:t>IActionResult</w:t>
+            </w:r>
+            <w:proofErr w:type="spellEnd"/>
+          </w:p>
+        </w:tc>
+      </w:tr>
+    </w:tbl>
+    <w:p/>
+    <w:p>
+      <w:pPr>
+        <w:pStyle w:val="Heading3"/>
+      </w:pPr>
+      <w:r>
+        <w:t>Upload CSV</w:t>
+      </w:r>
+    </w:p>
+    <w:p>
+      <w:r>
+        <w:t xml:space="preserve">Path: </w:t>
+      </w:r>
+      <w:r>
+        <w:rPr>
+          <w:rStyle w:val="PathChar"/>
+        </w:rPr>
+        <w:t>/Dashboard/</w:t>
+      </w:r>
+      <w:proofErr w:type="spellStart"/>
+      <w:r>
+        <w:rPr>
+          <w:rStyle w:val="PathChar"/>
+        </w:rPr>
+        <w:t>UploadCSV</w:t>
+      </w:r>
+      <w:proofErr w:type="spellEnd"/>
+    </w:p>
+    <w:p>
+      <w:r>
+        <w:t xml:space="preserve">Returns a view of the CSV uploading module. </w:t>
+      </w:r>
+    </w:p>
+    <w:tbl>
+      <w:tblPr>
+        <w:tblStyle w:val="TableGrid"/>
+        <w:tblW w:w="0" w:type="auto"/>
+        <w:tblLook w:val="04A0" w:firstRow="1" w:lastRow="0" w:firstColumn="1" w:lastColumn="0" w:noHBand="0" w:noVBand="1"/>
+      </w:tblPr>
+      <w:tblGrid>
+        <w:gridCol w:w="2425"/>
+        <w:gridCol w:w="1800"/>
+        <w:gridCol w:w="1350"/>
+        <w:gridCol w:w="1980"/>
+        <w:gridCol w:w="1530"/>
+        <w:gridCol w:w="1530"/>
+      </w:tblGrid>
+      <w:tr>
+        <w:tc>
+          <w:tcPr>
+            <w:tcW w:w="2425" w:type="dxa"/>
+          </w:tcPr>
+          <w:p>
+            <w:pPr>
+              <w:rPr>
+                <w:b/>
+                <w:bCs/>
+              </w:rPr>
+            </w:pPr>
+            <w:r>
+              <w:rPr>
+                <w:b/>
+                <w:bCs/>
+              </w:rPr>
+              <w:t>HTTP Request Method</w:t>
+            </w:r>
+          </w:p>
+        </w:tc>
+        <w:tc>
+          <w:tcPr>
+            <w:tcW w:w="1800" w:type="dxa"/>
+          </w:tcPr>
+          <w:p>
+            <w:pPr>
+              <w:rPr>
+                <w:b/>
+                <w:bCs/>
+              </w:rPr>
+            </w:pPr>
+            <w:r>
+              <w:rPr>
+                <w:b/>
+                <w:bCs/>
+              </w:rPr>
+              <w:t>CRUD Function</w:t>
+            </w:r>
+          </w:p>
+        </w:tc>
+        <w:tc>
+          <w:tcPr>
+            <w:tcW w:w="1350" w:type="dxa"/>
+          </w:tcPr>
+          <w:p>
+            <w:pPr>
+              <w:rPr>
+                <w:b/>
+                <w:bCs/>
+              </w:rPr>
+            </w:pPr>
+            <w:r>
+              <w:rPr>
+                <w:b/>
+                <w:bCs/>
+              </w:rPr>
+              <w:t>Parameter</w:t>
+            </w:r>
+          </w:p>
+        </w:tc>
+        <w:tc>
+          <w:tcPr>
+            <w:tcW w:w="1980" w:type="dxa"/>
+          </w:tcPr>
+          <w:p>
+            <w:pPr>
+              <w:rPr>
+                <w:b/>
+                <w:bCs/>
+              </w:rPr>
+            </w:pPr>
+            <w:r>
+              <w:rPr>
+                <w:b/>
+                <w:bCs/>
+              </w:rPr>
+              <w:t>Parameter Type</w:t>
+            </w:r>
+          </w:p>
+        </w:tc>
+        <w:tc>
+          <w:tcPr>
+            <w:tcW w:w="1530" w:type="dxa"/>
+          </w:tcPr>
+          <w:p>
+            <w:pPr>
+              <w:rPr>
+                <w:b/>
+                <w:bCs/>
+              </w:rPr>
+            </w:pPr>
+            <w:r>
+              <w:rPr>
+                <w:b/>
+                <w:bCs/>
+              </w:rPr>
+              <w:t>Return</w:t>
+            </w:r>
+          </w:p>
+        </w:tc>
+        <w:tc>
+          <w:tcPr>
+            <w:tcW w:w="1530" w:type="dxa"/>
+          </w:tcPr>
+          <w:p>
+            <w:pPr>
+              <w:rPr>
+                <w:b/>
+                <w:bCs/>
+              </w:rPr>
+            </w:pPr>
+            <w:r>
+              <w:rPr>
+                <w:b/>
+                <w:bCs/>
+              </w:rPr>
+              <w:t>Return Type</w:t>
+            </w:r>
+          </w:p>
+        </w:tc>
+      </w:tr>
+      <w:tr>
+        <w:tc>
+          <w:tcPr>
+            <w:tcW w:w="2425" w:type="dxa"/>
+          </w:tcPr>
+          <w:p>
+            <w:r>
+              <w:t>GET</w:t>
+            </w:r>
+          </w:p>
+        </w:tc>
+        <w:tc>
+          <w:tcPr>
+            <w:tcW w:w="1800" w:type="dxa"/>
+          </w:tcPr>
+          <w:p>
+            <w:r>
+              <w:t>N/A</w:t>
+            </w:r>
+          </w:p>
+        </w:tc>
+        <w:tc>
+          <w:tcPr>
+            <w:tcW w:w="1350" w:type="dxa"/>
+          </w:tcPr>
+          <w:p>
+            <w:r>
+              <w:t>None</w:t>
+            </w:r>
+          </w:p>
+        </w:tc>
+        <w:tc>
+          <w:tcPr>
+            <w:tcW w:w="1980" w:type="dxa"/>
+          </w:tcPr>
+          <w:p>
+            <w:r>
+              <w:t>None</w:t>
+            </w:r>
+          </w:p>
+        </w:tc>
+        <w:tc>
+          <w:tcPr>
+            <w:tcW w:w="1530" w:type="dxa"/>
+          </w:tcPr>
+          <w:p>
+            <w:r>
+              <w:t>View</w:t>
+            </w:r>
+          </w:p>
+        </w:tc>
+        <w:tc>
+          <w:tcPr>
+            <w:tcW w:w="1530" w:type="dxa"/>
+          </w:tcPr>
+          <w:p>
+            <w:proofErr w:type="spellStart"/>
+            <w:r>
+              <w:t>IActionResult</w:t>
+            </w:r>
+            <w:proofErr w:type="spellEnd"/>
+          </w:p>
+        </w:tc>
+      </w:tr>
+    </w:tbl>
+    <w:p/>
+    <w:p>
+      <w:pPr>
+        <w:pStyle w:val="Heading3"/>
+      </w:pPr>
+      <w:r>
+        <w:t>Upload CSV Async</w:t>
+      </w:r>
+    </w:p>
+    <w:p>
+      <w:r>
+        <w:t xml:space="preserve">Path: </w:t>
+      </w:r>
+      <w:r>
+        <w:rPr>
+          <w:rStyle w:val="PathChar"/>
+        </w:rPr>
+        <w:t>/Dashboard/</w:t>
+      </w:r>
+      <w:proofErr w:type="spellStart"/>
+      <w:r>
+        <w:rPr>
+          <w:rStyle w:val="PathChar"/>
+        </w:rPr>
+        <w:t>UploadCSV</w:t>
+      </w:r>
+      <w:proofErr w:type="spellEnd"/>
+    </w:p>
+    <w:p>
+      <w:r>
+        <w:t xml:space="preserve">Takes the file selected by the user and saves the original copy and an altered copy in the </w:t>
+      </w:r>
+      <w:proofErr w:type="spellStart"/>
+      <w:r>
+        <w:t>wwwroot</w:t>
+      </w:r>
+      <w:proofErr w:type="spellEnd"/>
+      <w:r>
+        <w:t xml:space="preserve"> directory. </w:t>
+      </w:r>
+    </w:p>
+    <w:tbl>
+      <w:tblPr>
+        <w:tblStyle w:val="TableGrid"/>
+        <w:tblW w:w="0" w:type="auto"/>
+        <w:tblLook w:val="04A0" w:firstRow="1" w:lastRow="0" w:firstColumn="1" w:lastColumn="0" w:noHBand="0" w:noVBand="1"/>
+      </w:tblPr>
+      <w:tblGrid>
+        <w:gridCol w:w="2425"/>
+        <w:gridCol w:w="1800"/>
+        <w:gridCol w:w="1350"/>
+        <w:gridCol w:w="1980"/>
+        <w:gridCol w:w="1530"/>
+        <w:gridCol w:w="1530"/>
+      </w:tblGrid>
+      <w:tr>
+        <w:tc>
+          <w:tcPr>
+            <w:tcW w:w="2425" w:type="dxa"/>
+          </w:tcPr>
+          <w:p>
+            <w:pPr>
+              <w:rPr>
+                <w:b/>
+                <w:bCs/>
+              </w:rPr>
+            </w:pPr>
+            <w:r>
+              <w:rPr>
+                <w:b/>
+                <w:bCs/>
+              </w:rPr>
+              <w:t>HTTP Request Method</w:t>
+            </w:r>
+          </w:p>
+        </w:tc>
+        <w:tc>
+          <w:tcPr>
+            <w:tcW w:w="1800" w:type="dxa"/>
+          </w:tcPr>
+          <w:p>
+            <w:pPr>
+              <w:rPr>
+                <w:b/>
+                <w:bCs/>
+              </w:rPr>
+            </w:pPr>
+            <w:r>
+              <w:rPr>
+                <w:b/>
+                <w:bCs/>
+              </w:rPr>
+              <w:t>CRUD Function</w:t>
+            </w:r>
+          </w:p>
+        </w:tc>
+        <w:tc>
+          <w:tcPr>
+            <w:tcW w:w="1350" w:type="dxa"/>
+          </w:tcPr>
+          <w:p>
+            <w:pPr>
+              <w:rPr>
+                <w:b/>
+                <w:bCs/>
+              </w:rPr>
+            </w:pPr>
+            <w:r>
+              <w:rPr>
+                <w:b/>
+                <w:bCs/>
+              </w:rPr>
+              <w:t>Parameter</w:t>
+            </w:r>
+          </w:p>
+        </w:tc>
+        <w:tc>
+          <w:tcPr>
+            <w:tcW w:w="1980" w:type="dxa"/>
+          </w:tcPr>
+          <w:p>
+            <w:pPr>
+              <w:rPr>
+                <w:b/>
+                <w:bCs/>
+              </w:rPr>
+            </w:pPr>
+            <w:r>
+              <w:rPr>
+                <w:b/>
+                <w:bCs/>
+              </w:rPr>
+              <w:t>Parameter Type</w:t>
+            </w:r>
+          </w:p>
+        </w:tc>
+        <w:tc>
+          <w:tcPr>
+            <w:tcW w:w="1530" w:type="dxa"/>
+          </w:tcPr>
+          <w:p>
+            <w:pPr>
+              <w:rPr>
+                <w:b/>
+                <w:bCs/>
+              </w:rPr>
+            </w:pPr>
+            <w:r>
+              <w:rPr>
+                <w:b/>
+                <w:bCs/>
+              </w:rPr>
+              <w:t>Return</w:t>
+            </w:r>
+          </w:p>
+        </w:tc>
+        <w:tc>
+          <w:tcPr>
+            <w:tcW w:w="1530" w:type="dxa"/>
+          </w:tcPr>
+          <w:p>
+            <w:pPr>
+              <w:rPr>
+                <w:b/>
+                <w:bCs/>
+              </w:rPr>
+            </w:pPr>
+            <w:r>
+              <w:rPr>
+                <w:b/>
+                <w:bCs/>
+              </w:rPr>
+              <w:t>Return Type</w:t>
+            </w:r>
+          </w:p>
+        </w:tc>
+      </w:tr>
+      <w:tr>
+        <w:tc>
+          <w:tcPr>
+            <w:tcW w:w="2425" w:type="dxa"/>
+          </w:tcPr>
+          <w:p>
+            <w:r>
+              <w:t>POST</w:t>
+            </w:r>
+          </w:p>
+        </w:tc>
+        <w:tc>
+          <w:tcPr>
+            <w:tcW w:w="1800" w:type="dxa"/>
+          </w:tcPr>
+          <w:p>
+            <w:r>
+              <w:t>N/A</w:t>
+            </w:r>
+          </w:p>
+        </w:tc>
+        <w:tc>
+          <w:tcPr>
+            <w:tcW w:w="1350" w:type="dxa"/>
+          </w:tcPr>
+          <w:p>
+            <w:r>
+              <w:t>Form</w:t>
+            </w:r>
+          </w:p>
+        </w:tc>
+        <w:tc>
+          <w:tcPr>
+            <w:tcW w:w="1980" w:type="dxa"/>
+          </w:tcPr>
+          <w:p>
+            <w:proofErr w:type="spellStart"/>
+            <w:r>
+              <w:t>UploadCSVModel</w:t>
+            </w:r>
+            <w:proofErr w:type="spellEnd"/>
+          </w:p>
+        </w:tc>
+        <w:tc>
+          <w:tcPr>
+            <w:tcW w:w="1530" w:type="dxa"/>
+          </w:tcPr>
+          <w:p>
+            <w:r>
+              <w:t>View</w:t>
+            </w:r>
+          </w:p>
+        </w:tc>
+        <w:tc>
+          <w:tcPr>
+            <w:tcW w:w="1530" w:type="dxa"/>
+          </w:tcPr>
+          <w:p>
+            <w:proofErr w:type="spellStart"/>
+            <w:r>
+              <w:t>IActionResult</w:t>
+            </w:r>
+            <w:proofErr w:type="spellEnd"/>
+          </w:p>
+        </w:tc>
+      </w:tr>
+    </w:tbl>
+    <w:p/>
+    <w:p>
+      <w:pPr>
+        <w:pStyle w:val="Heading3"/>
+      </w:pPr>
+      <w:r>
+        <w:t>Create Region</w:t>
+      </w:r>
+      <w:bookmarkEnd w:id="17"/>
+    </w:p>
+    <w:p>
+      <w:pPr>
+        <w:spacing w:after="40"/>
+      </w:pPr>
+      <w:r>
+        <w:t xml:space="preserve">Path: </w:t>
+      </w:r>
+      <w:r>
+        <w:rPr>
+          <w:rFonts w:ascii="Consolas" w:hAnsi="Consolas"/>
+          <w:b/>
+          <w:bCs/>
+          <w:color w:val="00B0F0"/>
+        </w:rPr>
+        <w:t>/Das</w:t>
+      </w:r>
+      <w:r>
+        <w:rPr>
+          <w:rFonts w:ascii="Consolas" w:hAnsi="Consolas"/>
+          <w:b/>
+          <w:bCs/>
+          <w:color w:val="00B0F0"/>
+        </w:rPr>
+        <w:t>h</w:t>
+      </w:r>
+      <w:r>
+        <w:rPr>
+          <w:rFonts w:ascii="Consolas" w:hAnsi="Consolas"/>
+          <w:b/>
+          <w:bCs/>
+          <w:color w:val="00B0F0"/>
+        </w:rPr>
+        <w:t>board/</w:t>
+      </w:r>
+      <w:proofErr w:type="spellStart"/>
+      <w:r>
+        <w:rPr>
+          <w:rFonts w:ascii="Consolas" w:hAnsi="Consolas"/>
+          <w:b/>
+          <w:bCs/>
+          <w:color w:val="00B0F0"/>
+        </w:rPr>
+        <w:t>createregion</w:t>
+      </w:r>
+      <w:proofErr w:type="spellEnd"/>
+    </w:p>
+    <w:p>
+      <w:pPr>
+        <w:spacing w:after="80"/>
+      </w:pPr>
+      <w:r>
+        <w:t xml:space="preserve">Displays a page for the user to create a custom region defined of </w:t>
+      </w:r>
+      <w:r>
+        <w:t xml:space="preserve">related </w:t>
+      </w:r>
+      <w:r>
+        <w:t xml:space="preserve">counties. </w:t>
+      </w:r>
+    </w:p>
+    <w:tbl>
+      <w:tblPr>
+        <w:tblStyle w:val="TableGrid"/>
+        <w:tblW w:w="0" w:type="auto"/>
+        <w:tblLook w:val="04A0" w:firstRow="1" w:lastRow="0" w:firstColumn="1" w:lastColumn="0" w:noHBand="0" w:noVBand="1"/>
+      </w:tblPr>
+      <w:tblGrid>
+        <w:gridCol w:w="2425"/>
+        <w:gridCol w:w="1800"/>
+        <w:gridCol w:w="1350"/>
+        <w:gridCol w:w="1980"/>
+        <w:gridCol w:w="1530"/>
+        <w:gridCol w:w="1530"/>
+      </w:tblGrid>
+      <w:tr>
+        <w:tc>
+          <w:tcPr>
+            <w:tcW w:w="2425" w:type="dxa"/>
+          </w:tcPr>
+          <w:p>
+            <w:pPr>
+              <w:rPr>
+                <w:b/>
+                <w:bCs/>
+              </w:rPr>
+            </w:pPr>
+            <w:r>
+              <w:rPr>
+                <w:b/>
+                <w:bCs/>
+              </w:rPr>
+              <w:t>HTTP Request Method</w:t>
+            </w:r>
+          </w:p>
+        </w:tc>
+        <w:tc>
+          <w:tcPr>
+            <w:tcW w:w="1800" w:type="dxa"/>
+          </w:tcPr>
+          <w:p>
+            <w:pPr>
+              <w:rPr>
+                <w:b/>
+                <w:bCs/>
+              </w:rPr>
+            </w:pPr>
+            <w:r>
+              <w:rPr>
+                <w:b/>
+                <w:bCs/>
+              </w:rPr>
+              <w:t>CRUD Function</w:t>
+            </w:r>
+          </w:p>
+        </w:tc>
+        <w:tc>
+          <w:tcPr>
+            <w:tcW w:w="1350" w:type="dxa"/>
+          </w:tcPr>
+          <w:p>
+            <w:pPr>
+              <w:rPr>
+                <w:b/>
+                <w:bCs/>
+              </w:rPr>
+            </w:pPr>
+            <w:r>
+              <w:rPr>
+                <w:b/>
+                <w:bCs/>
+              </w:rPr>
+              <w:t>Parameter</w:t>
+            </w:r>
+          </w:p>
+        </w:tc>
+        <w:tc>
+          <w:tcPr>
+            <w:tcW w:w="1980" w:type="dxa"/>
+          </w:tcPr>
+          <w:p>
+            <w:pPr>
+              <w:rPr>
+                <w:b/>
+                <w:bCs/>
+              </w:rPr>
+            </w:pPr>
+            <w:r>
+              <w:rPr>
+                <w:b/>
+                <w:bCs/>
+              </w:rPr>
+              <w:t>Parameter Type</w:t>
+            </w:r>
+          </w:p>
+        </w:tc>
+        <w:tc>
+          <w:tcPr>
+            <w:tcW w:w="1530" w:type="dxa"/>
+          </w:tcPr>
+          <w:p>
+            <w:pPr>
+              <w:rPr>
+                <w:b/>
+                <w:bCs/>
+              </w:rPr>
+            </w:pPr>
+            <w:r>
+              <w:rPr>
+                <w:b/>
+                <w:bCs/>
+              </w:rPr>
+              <w:t>Return</w:t>
+            </w:r>
+          </w:p>
+        </w:tc>
+        <w:tc>
+          <w:tcPr>
+            <w:tcW w:w="1530" w:type="dxa"/>
+          </w:tcPr>
+          <w:p>
+            <w:pPr>
+              <w:rPr>
+                <w:b/>
+                <w:bCs/>
+              </w:rPr>
+            </w:pPr>
+            <w:r>
+              <w:rPr>
+                <w:b/>
+                <w:bCs/>
+              </w:rPr>
+              <w:t>Return Type</w:t>
+            </w:r>
+          </w:p>
+        </w:tc>
+      </w:tr>
+      <w:tr>
+        <w:tc>
+          <w:tcPr>
+            <w:tcW w:w="2425" w:type="dxa"/>
+          </w:tcPr>
+          <w:p>
+            <w:r>
+              <w:t>GET</w:t>
+            </w:r>
+          </w:p>
+        </w:tc>
+        <w:tc>
+          <w:tcPr>
+            <w:tcW w:w="1800" w:type="dxa"/>
+          </w:tcPr>
+          <w:p>
+            <w:r>
               <w:t>Read</w:t>
             </w:r>
           </w:p>
@@ -4386,6 +5131,7 @@
         </w:numPr>
       </w:pPr>
       <w:r>
+        <w:lastRenderedPageBreak/>
         <w:t>Name: string</w:t>
       </w:r>
     </w:p>
@@ -4698,7 +5444,6 @@
         </w:numPr>
       </w:pPr>
       <w:r>
-        <w:lastRenderedPageBreak/>
         <w:t>Year: int</w:t>
       </w:r>
     </w:p>

</xml_diff>